<commit_message>
Added files for lab05
</commit_message>
<xml_diff>
--- a/labs/lab05/report/report.docx
+++ b/labs/lab05/report/report.docx
@@ -311,7 +311,7 @@
       </w:r>
     </w:p>
     <w:bookmarkEnd w:id="22"/>
-    <w:bookmarkStart w:id="59" w:name="выполнение-лабораторной-работы"/>
+    <w:bookmarkStart w:id="58" w:name="выполнение-лабораторной-работы"/>
     <w:p>
       <w:pPr>
         <w:pStyle w:val="Heading1"/>
@@ -329,7 +329,7 @@
         <w:t xml:space="preserve">Выполнение лабораторной работы</w:t>
       </w:r>
     </w:p>
-    <w:bookmarkStart w:id="42" w:name="открытие-мс"/>
+    <w:bookmarkStart w:id="41" w:name="открытие-мс"/>
     <w:p>
       <w:pPr>
         <w:pStyle w:val="Heading2"/>
@@ -635,15 +635,14 @@
     </w:p>
     <w:p>
       <w:pPr>
-        <w:pStyle w:val="BodyText"/>
-      </w:pPr>
-      <w:bookmarkStart w:id="38" w:name="fig:005"/>
+        <w:pStyle w:val="CaptionedFigure"/>
+      </w:pPr>
       <w:r>
         <w:drawing>
           <wp:inline>
             <wp:extent cx="3733800" cy="2810897"/>
             <wp:effectExtent b="0" l="0" r="0" t="0"/>
-            <wp:docPr descr="Проверерка файла" title="" id="36" name="Picture"/>
+            <wp:docPr descr="Рис. 5: Проверерка файла" title="" id="36" name="Picture"/>
             <a:graphic>
               <a:graphicData uri="http://schemas.openxmlformats.org/drawingml/2006/picture">
                 <pic:pic>
@@ -680,10 +679,19 @@
           </wp:inline>
         </w:drawing>
       </w:r>
-      <w:bookmarkEnd w:id="38"/>
-      <w:r>
-        <w:t xml:space="preserve"> </w:t>
-      </w:r>
+    </w:p>
+    <w:p>
+      <w:pPr>
+        <w:pStyle w:val="ImageCaption"/>
+      </w:pPr>
+      <w:r>
+        <w:t xml:space="preserve">Рис. 5: Проверерка файла</w:t>
+      </w:r>
+    </w:p>
+    <w:p>
+      <w:pPr>
+        <w:pStyle w:val="BodyText"/>
+      </w:pPr>
       <w:r>
         <w:t xml:space="preserve">##Оттранслирования текста в объектный файл. Компановка файла</w:t>
       </w:r>
@@ -721,18 +729,18 @@
           <wp:inline>
             <wp:extent cx="3733800" cy="1414491"/>
             <wp:effectExtent b="0" l="0" r="0" t="0"/>
-            <wp:docPr descr="Рис. 5: оттранслирования, компановка, ввеления ФИО" title="" id="40" name="Picture"/>
+            <wp:docPr descr="Рис. 6: оттранслирования, компановка, ввеления ФИО" title="" id="39" name="Picture"/>
             <a:graphic>
               <a:graphicData uri="http://schemas.openxmlformats.org/drawingml/2006/picture">
                 <pic:pic>
                   <pic:nvPicPr>
-                    <pic:cNvPr descr="image/6.png" id="41" name="Picture"/>
+                    <pic:cNvPr descr="image/6.png" id="40" name="Picture"/>
                     <pic:cNvPicPr>
                       <a:picLocks noChangeArrowheads="1" noChangeAspect="1"/>
                     </pic:cNvPicPr>
                   </pic:nvPicPr>
                   <pic:blipFill>
-                    <a:blip r:embed="rId39"/>
+                    <a:blip r:embed="rId38"/>
                     <a:stretch>
                       <a:fillRect/>
                     </a:stretch>
@@ -764,11 +772,11 @@
         <w:pStyle w:val="ImageCaption"/>
       </w:pPr>
       <w:r>
-        <w:t xml:space="preserve">Рис. 5: оттранслирования, компановка, ввеления ФИО</w:t>
-      </w:r>
-    </w:p>
-    <w:bookmarkEnd w:id="42"/>
-    <w:bookmarkStart w:id="58" w:name="подключения-внешнего-файла"/>
+        <w:t xml:space="preserve">Рис. 6: оттранслирования, компановка, ввеления ФИО</w:t>
+      </w:r>
+    </w:p>
+    <w:bookmarkEnd w:id="41"/>
+    <w:bookmarkStart w:id="57" w:name="подключения-внешнего-файла"/>
     <w:p>
       <w:pPr>
         <w:pStyle w:val="Heading2"/>
@@ -836,18 +844,18 @@
           <wp:inline>
             <wp:extent cx="3733800" cy="3027120"/>
             <wp:effectExtent b="0" l="0" r="0" t="0"/>
-            <wp:docPr descr="Рис. 6: Копирования файла в нужный каталог" title="" id="44" name="Picture"/>
+            <wp:docPr descr="Рис. 7: Копирования файла в нужный каталог" title="" id="43" name="Picture"/>
             <a:graphic>
               <a:graphicData uri="http://schemas.openxmlformats.org/drawingml/2006/picture">
                 <pic:pic>
                   <pic:nvPicPr>
-                    <pic:cNvPr descr="image/7.png" id="45" name="Picture"/>
+                    <pic:cNvPr descr="image/7.png" id="44" name="Picture"/>
                     <pic:cNvPicPr>
                       <a:picLocks noChangeArrowheads="1" noChangeAspect="1"/>
                     </pic:cNvPicPr>
                   </pic:nvPicPr>
                   <pic:blipFill>
-                    <a:blip r:embed="rId43"/>
+                    <a:blip r:embed="rId42"/>
                     <a:stretch>
                       <a:fillRect/>
                     </a:stretch>
@@ -879,7 +887,7 @@
         <w:pStyle w:val="ImageCaption"/>
       </w:pPr>
       <w:r>
-        <w:t xml:space="preserve">Рис. 6: Копирования файла в нужный каталог</w:t>
+        <w:t xml:space="preserve">Рис. 7: Копирования файла в нужный каталог</w:t>
       </w:r>
     </w:p>
     <w:p>
@@ -899,18 +907,18 @@
           <wp:inline>
             <wp:extent cx="3733800" cy="3027120"/>
             <wp:effectExtent b="0" l="0" r="0" t="0"/>
-            <wp:docPr descr="Рис. 7: Редактирования файла" title="" id="47" name="Picture"/>
+            <wp:docPr descr="Рис. 8: Редактирования файла" title="" id="46" name="Picture"/>
             <a:graphic>
               <a:graphicData uri="http://schemas.openxmlformats.org/drawingml/2006/picture">
                 <pic:pic>
                   <pic:nvPicPr>
-                    <pic:cNvPr descr="image/8.png" id="48" name="Picture"/>
+                    <pic:cNvPr descr="image/8.png" id="47" name="Picture"/>
                     <pic:cNvPicPr>
                       <a:picLocks noChangeArrowheads="1" noChangeAspect="1"/>
                     </pic:cNvPicPr>
                   </pic:nvPicPr>
                   <pic:blipFill>
-                    <a:blip r:embed="rId46"/>
+                    <a:blip r:embed="rId45"/>
                     <a:stretch>
                       <a:fillRect/>
                     </a:stretch>
@@ -942,7 +950,7 @@
         <w:pStyle w:val="ImageCaption"/>
       </w:pPr>
       <w:r>
-        <w:t xml:space="preserve">Рис. 7: Редактирования файла</w:t>
+        <w:t xml:space="preserve">Рис. 8: Редактирования файла</w:t>
       </w:r>
     </w:p>
     <w:p>
@@ -962,18 +970,18 @@
           <wp:inline>
             <wp:extent cx="3733800" cy="377961"/>
             <wp:effectExtent b="0" l="0" r="0" t="0"/>
-            <wp:docPr descr="Рис. 8: Проверка файла" title="" id="50" name="Picture"/>
+            <wp:docPr descr="Рис. 9: Проверка файла" title="" id="49" name="Picture"/>
             <a:graphic>
               <a:graphicData uri="http://schemas.openxmlformats.org/drawingml/2006/picture">
                 <pic:pic>
                   <pic:nvPicPr>
-                    <pic:cNvPr descr="image/9.png" id="51" name="Picture"/>
+                    <pic:cNvPr descr="image/9.png" id="50" name="Picture"/>
                     <pic:cNvPicPr>
                       <a:picLocks noChangeArrowheads="1" noChangeAspect="1"/>
                     </pic:cNvPicPr>
                   </pic:nvPicPr>
                   <pic:blipFill>
-                    <a:blip r:embed="rId49"/>
+                    <a:blip r:embed="rId48"/>
                     <a:stretch>
                       <a:fillRect/>
                     </a:stretch>
@@ -1005,7 +1013,7 @@
         <w:pStyle w:val="ImageCaption"/>
       </w:pPr>
       <w:r>
-        <w:t xml:space="preserve">Рис. 8: Проверка файла</w:t>
+        <w:t xml:space="preserve">Рис. 9: Проверка файла</w:t>
       </w:r>
     </w:p>
     <w:p>
@@ -1025,18 +1033,18 @@
           <wp:inline>
             <wp:extent cx="3733800" cy="3027120"/>
             <wp:effectExtent b="0" l="0" r="0" t="0"/>
-            <wp:docPr descr="Рис. 9: Изменения sprintLF на sprint" title="" id="53" name="Picture"/>
+            <wp:docPr descr="Рис. 10: Изменения sprintLF на sprint" title="" id="52" name="Picture"/>
             <a:graphic>
               <a:graphicData uri="http://schemas.openxmlformats.org/drawingml/2006/picture">
                 <pic:pic>
                   <pic:nvPicPr>
-                    <pic:cNvPr descr="image/10.png" id="54" name="Picture"/>
+                    <pic:cNvPr descr="image/10.png" id="53" name="Picture"/>
                     <pic:cNvPicPr>
                       <a:picLocks noChangeArrowheads="1" noChangeAspect="1"/>
                     </pic:cNvPicPr>
                   </pic:nvPicPr>
                   <pic:blipFill>
-                    <a:blip r:embed="rId52"/>
+                    <a:blip r:embed="rId51"/>
                     <a:stretch>
                       <a:fillRect/>
                     </a:stretch>
@@ -1068,7 +1076,7 @@
         <w:pStyle w:val="ImageCaption"/>
       </w:pPr>
       <w:r>
-        <w:t xml:space="preserve">Рис. 9: Изменения sprintLF на sprint</w:t>
+        <w:t xml:space="preserve">Рис. 10: Изменения sprintLF на sprint</w:t>
       </w:r>
     </w:p>
     <w:p>
@@ -1088,18 +1096,18 @@
           <wp:inline>
             <wp:extent cx="3733800" cy="910543"/>
             <wp:effectExtent b="0" l="0" r="0" t="0"/>
-            <wp:docPr descr="Рис. 10: Разница между srintLF и sprint" title="" id="56" name="Picture"/>
+            <wp:docPr descr="Рис. 11: Разница между srintLF и sprint" title="" id="55" name="Picture"/>
             <a:graphic>
               <a:graphicData uri="http://schemas.openxmlformats.org/drawingml/2006/picture">
                 <pic:pic>
                   <pic:nvPicPr>
-                    <pic:cNvPr descr="image/11.png" id="57" name="Picture"/>
+                    <pic:cNvPr descr="image/11.png" id="56" name="Picture"/>
                     <pic:cNvPicPr>
                       <a:picLocks noChangeArrowheads="1" noChangeAspect="1"/>
                     </pic:cNvPicPr>
                   </pic:nvPicPr>
                   <pic:blipFill>
-                    <a:blip r:embed="rId55"/>
+                    <a:blip r:embed="rId54"/>
                     <a:stretch>
                       <a:fillRect/>
                     </a:stretch>
@@ -1131,12 +1139,12 @@
         <w:pStyle w:val="ImageCaption"/>
       </w:pPr>
       <w:r>
-        <w:t xml:space="preserve">Рис. 10: Разница между srintLF и sprint</w:t>
-      </w:r>
-    </w:p>
+        <w:t xml:space="preserve">Рис. 11: Разница между srintLF и sprint</w:t>
+      </w:r>
+    </w:p>
+    <w:bookmarkEnd w:id="57"/>
     <w:bookmarkEnd w:id="58"/>
-    <w:bookmarkEnd w:id="59"/>
-    <w:bookmarkStart w:id="74" w:name="задание-для-самостоятельной-работы"/>
+    <w:bookmarkStart w:id="73" w:name="задание-для-самостоятельной-работы"/>
     <w:p>
       <w:pPr>
         <w:pStyle w:val="Heading1"/>
@@ -1154,7 +1162,7 @@
         <w:t xml:space="preserve">Задание для самостоятельной работы</w:t>
       </w:r>
     </w:p>
-    <w:bookmarkStart w:id="66" w:name="первая-работа"/>
+    <w:bookmarkStart w:id="65" w:name="первая-работа"/>
     <w:p>
       <w:pPr>
         <w:pStyle w:val="Heading2"/>
@@ -1219,18 +1227,18 @@
           <wp:inline>
             <wp:extent cx="3733800" cy="4166245"/>
             <wp:effectExtent b="0" l="0" r="0" t="0"/>
-            <wp:docPr descr="Рис. 11: Исправления текста lab5-1-1" title="" id="61" name="Picture"/>
+            <wp:docPr descr="Рис. 12: Исправления текста lab5-1-1" title="" id="60" name="Picture"/>
             <a:graphic>
               <a:graphicData uri="http://schemas.openxmlformats.org/drawingml/2006/picture">
                 <pic:pic>
                   <pic:nvPicPr>
-                    <pic:cNvPr descr="image/12.png" id="62" name="Picture"/>
+                    <pic:cNvPr descr="image/12.png" id="61" name="Picture"/>
                     <pic:cNvPicPr>
                       <a:picLocks noChangeArrowheads="1" noChangeAspect="1"/>
                     </pic:cNvPicPr>
                   </pic:nvPicPr>
                   <pic:blipFill>
-                    <a:blip r:embed="rId60"/>
+                    <a:blip r:embed="rId59"/>
                     <a:stretch>
                       <a:fillRect/>
                     </a:stretch>
@@ -1262,7 +1270,7 @@
         <w:pStyle w:val="ImageCaption"/>
       </w:pPr>
       <w:r>
-        <w:t xml:space="preserve">Рис. 11: Исправления текста lab5-1-1</w:t>
+        <w:t xml:space="preserve">Рис. 12: Исправления текста lab5-1-1</w:t>
       </w:r>
     </w:p>
     <w:p>
@@ -1282,18 +1290,18 @@
           <wp:inline>
             <wp:extent cx="3733800" cy="743355"/>
             <wp:effectExtent b="0" l="0" r="0" t="0"/>
-            <wp:docPr descr="Рис. 12: Создания исполняемого файла и проверка файла lab5-1-1" title="" id="64" name="Picture"/>
+            <wp:docPr descr="Рис. 13: Создания исполняемого файла и проверка файла lab5-1-1" title="" id="63" name="Picture"/>
             <a:graphic>
               <a:graphicData uri="http://schemas.openxmlformats.org/drawingml/2006/picture">
                 <pic:pic>
                   <pic:nvPicPr>
-                    <pic:cNvPr descr="image/13.png" id="65" name="Picture"/>
+                    <pic:cNvPr descr="image/13.png" id="64" name="Picture"/>
                     <pic:cNvPicPr>
                       <a:picLocks noChangeArrowheads="1" noChangeAspect="1"/>
                     </pic:cNvPicPr>
                   </pic:nvPicPr>
                   <pic:blipFill>
-                    <a:blip r:embed="rId63"/>
+                    <a:blip r:embed="rId62"/>
                     <a:stretch>
                       <a:fillRect/>
                     </a:stretch>
@@ -1325,11 +1333,11 @@
         <w:pStyle w:val="ImageCaption"/>
       </w:pPr>
       <w:r>
-        <w:t xml:space="preserve">Рис. 12: Создания исполняемого файла и проверка файла lab5-1-1</w:t>
-      </w:r>
-    </w:p>
-    <w:bookmarkEnd w:id="66"/>
-    <w:bookmarkStart w:id="73" w:name="вторая-работа"/>
+        <w:t xml:space="preserve">Рис. 13: Создания исполняемого файла и проверка файла lab5-1-1</w:t>
+      </w:r>
+    </w:p>
+    <w:bookmarkEnd w:id="65"/>
+    <w:bookmarkStart w:id="72" w:name="вторая-работа"/>
     <w:p>
       <w:pPr>
         <w:pStyle w:val="Heading2"/>
@@ -1403,18 +1411,18 @@
           <wp:inline>
             <wp:extent cx="3733800" cy="4166245"/>
             <wp:effectExtent b="0" l="0" r="0" t="0"/>
-            <wp:docPr descr="Рис. 13: Исправления текста lab5-2-2" title="" id="68" name="Picture"/>
+            <wp:docPr descr="Рис. 14: Исправления текста lab5-2-2" title="" id="67" name="Picture"/>
             <a:graphic>
               <a:graphicData uri="http://schemas.openxmlformats.org/drawingml/2006/picture">
                 <pic:pic>
                   <pic:nvPicPr>
-                    <pic:cNvPr descr="image/14.png" id="69" name="Picture"/>
+                    <pic:cNvPr descr="image/14.png" id="68" name="Picture"/>
                     <pic:cNvPicPr>
                       <a:picLocks noChangeArrowheads="1" noChangeAspect="1"/>
                     </pic:cNvPicPr>
                   </pic:nvPicPr>
                   <pic:blipFill>
-                    <a:blip r:embed="rId67"/>
+                    <a:blip r:embed="rId66"/>
                     <a:stretch>
                       <a:fillRect/>
                     </a:stretch>
@@ -1446,7 +1454,7 @@
         <w:pStyle w:val="ImageCaption"/>
       </w:pPr>
       <w:r>
-        <w:t xml:space="preserve">Рис. 13: Исправления текста lab5-2-2</w:t>
+        <w:t xml:space="preserve">Рис. 14: Исправления текста lab5-2-2</w:t>
       </w:r>
     </w:p>
     <w:p>
@@ -1466,18 +1474,18 @@
           <wp:inline>
             <wp:extent cx="3733800" cy="743355"/>
             <wp:effectExtent b="0" l="0" r="0" t="0"/>
-            <wp:docPr descr="Рис. 14: Создания исполняемого файла и проверка файла lab5-2-2" title="" id="71" name="Picture"/>
+            <wp:docPr descr="Рис. 15: Создания исполняемого файла и проверка файла lab5-2-2" title="" id="70" name="Picture"/>
             <a:graphic>
               <a:graphicData uri="http://schemas.openxmlformats.org/drawingml/2006/picture">
                 <pic:pic>
                   <pic:nvPicPr>
-                    <pic:cNvPr descr="image/15.png" id="72" name="Picture"/>
+                    <pic:cNvPr descr="image/15.png" id="71" name="Picture"/>
                     <pic:cNvPicPr>
                       <a:picLocks noChangeArrowheads="1" noChangeAspect="1"/>
                     </pic:cNvPicPr>
                   </pic:nvPicPr>
                   <pic:blipFill>
-                    <a:blip r:embed="rId70"/>
+                    <a:blip r:embed="rId69"/>
                     <a:stretch>
                       <a:fillRect/>
                     </a:stretch>
@@ -1509,12 +1517,12 @@
         <w:pStyle w:val="ImageCaption"/>
       </w:pPr>
       <w:r>
-        <w:t xml:space="preserve">Рис. 14: Создания исполняемого файла и проверка файла lab5-2-2</w:t>
-      </w:r>
-    </w:p>
+        <w:t xml:space="preserve">Рис. 15: Создания исполняемого файла и проверка файла lab5-2-2</w:t>
+      </w:r>
+    </w:p>
+    <w:bookmarkEnd w:id="72"/>
     <w:bookmarkEnd w:id="73"/>
-    <w:bookmarkEnd w:id="74"/>
-    <w:bookmarkStart w:id="75" w:name="выводы"/>
+    <w:bookmarkStart w:id="74" w:name="выводы"/>
     <w:p>
       <w:pPr>
         <w:pStyle w:val="Heading1"/>
@@ -1540,8 +1548,8 @@
         <w:t xml:space="preserve">При выполнении данной лабораторной работы я приобрел практические навыки работы в Midnight Commander, а также освоила инструкции языка ассемблера mov и int.</w:t>
       </w:r>
     </w:p>
-    <w:bookmarkEnd w:id="75"/>
-    <w:bookmarkStart w:id="76" w:name="список-литературы"/>
+    <w:bookmarkEnd w:id="74"/>
+    <w:bookmarkStart w:id="75" w:name="список-литературы"/>
     <w:p>
       <w:pPr>
         <w:pStyle w:val="Heading1"/>
@@ -1562,7 +1570,7 @@
         <w:t xml:space="preserve">Лабораторная работа №6</w:t>
       </w:r>
     </w:p>
-    <w:bookmarkEnd w:id="76"/>
+    <w:bookmarkEnd w:id="75"/>
     <w:sectPr/>
   </w:body>
 </w:document>

</xml_diff>